<commit_message>
update tetmplate dan balde ls
</commit_message>
<xml_diff>
--- a/public/templates/kwitansi_dinas.docx
+++ b/public/templates/kwitansi_dinas.docx
@@ -6005,6 +6005,14 @@
                 <w:szCs w:val="18"/>
               </w:rPr>
             </w:pPr>
+            <w:r>
+              <w:rPr>
+                <w:b/>
+                <w:sz w:val="18"/>
+                <w:szCs w:val="18"/>
+              </w:rPr>
+              <w:t>SISA ANGGARAN</w:t>
+            </w:r>
           </w:p>
         </w:tc>
         <w:tc>
@@ -6679,7 +6687,7 @@
           <v:shape id="_x0000_s1026" type="#_x0000_t75" style="position:absolute;left:0;text-align:left;margin-left:29.8pt;margin-top:-.2pt;width:62.8pt;height:62.8pt;z-index:251659264">
             <v:imagedata r:id="rId5" o:title=""/>
           </v:shape>
-          <o:OLEObject Type="Embed" ProgID="Word.Picture.8" ShapeID="_x0000_s1026" DrawAspect="Content" ObjectID="_1800867389" r:id="rId6"/>
+          <o:OLEObject Type="Embed" ProgID="Word.Picture.8" ShapeID="_x0000_s1026" DrawAspect="Content" ObjectID="_1800873199" r:id="rId6"/>
         </w:object>
       </w:r>
       <w:r>

</xml_diff>

<commit_message>
format tanggal bulan indo
</commit_message>
<xml_diff>
--- a/public/templates/kwitansi_dinas.docx
+++ b/public/templates/kwitansi_dinas.docx
@@ -1774,7 +1774,7 @@
                 <w:sz w:val="18"/>
                 <w:szCs w:val="18"/>
               </w:rPr>
-              <w:t xml:space="preserve">                         </w:t>
+              <w:t xml:space="preserve">             </w:t>
             </w:r>
           </w:p>
         </w:tc>
@@ -2638,6 +2638,16 @@
                 <w:szCs w:val="18"/>
               </w:rPr>
             </w:pPr>
+          </w:p>
+          <w:p>
+            <w:pPr>
+              <w:ind w:left="3231" w:right="147"/>
+              <w:jc w:val="center"/>
+              <w:rPr>
+                <w:sz w:val="18"/>
+                <w:szCs w:val="18"/>
+              </w:rPr>
+            </w:pPr>
             <w:r>
               <w:rPr>
                 <w:sz w:val="18"/>
@@ -5210,7 +5220,7 @@
           </w:tcPr>
           <w:p>
             <w:pPr>
-              <w:ind w:left="88"/>
+              <w:ind w:left="88" w:right="140"/>
               <w:jc w:val="right"/>
               <w:rPr>
                 <w:b/>
@@ -5262,7 +5272,7 @@
           </w:tcPr>
           <w:p>
             <w:pPr>
-              <w:ind w:left="88"/>
+              <w:ind w:left="88" w:right="140"/>
               <w:jc w:val="right"/>
               <w:rPr>
                 <w:b/>
@@ -5503,7 +5513,7 @@
           </w:tcPr>
           <w:p>
             <w:pPr>
-              <w:ind w:left="88" w:right="132"/>
+              <w:ind w:left="88" w:right="140"/>
               <w:jc w:val="right"/>
               <w:rPr>
                 <w:sz w:val="18"/>
@@ -5563,7 +5573,7 @@
           </w:tcPr>
           <w:p>
             <w:pPr>
-              <w:ind w:left="88" w:right="129"/>
+              <w:ind w:left="88" w:right="140"/>
               <w:jc w:val="right"/>
               <w:rPr>
                 <w:sz w:val="18"/>
@@ -5702,7 +5712,7 @@
           </w:tcPr>
           <w:p>
             <w:pPr>
-              <w:ind w:left="88" w:right="132"/>
+              <w:ind w:left="88" w:right="140"/>
               <w:jc w:val="right"/>
               <w:rPr>
                 <w:sz w:val="18"/>
@@ -5770,7 +5780,7 @@
           </w:tcPr>
           <w:p>
             <w:pPr>
-              <w:ind w:left="88" w:right="129"/>
+              <w:ind w:left="88" w:right="140"/>
               <w:jc w:val="right"/>
               <w:rPr>
                 <w:b/>
@@ -5931,7 +5941,7 @@
           </w:tcPr>
           <w:p>
             <w:pPr>
-              <w:ind w:left="88" w:right="132"/>
+              <w:ind w:left="88" w:right="140"/>
               <w:jc w:val="right"/>
               <w:rPr>
                 <w:b/>
@@ -5979,7 +5989,7 @@
           </w:tcPr>
           <w:p>
             <w:pPr>
-              <w:ind w:left="88" w:right="129"/>
+              <w:ind w:left="88" w:right="140"/>
               <w:jc w:val="right"/>
               <w:rPr>
                 <w:b/>
@@ -6554,7 +6564,7 @@
           <v:shape id="_x0000_s1026" type="#_x0000_t75" style="position:absolute;left:0;text-align:left;margin-left:29.8pt;margin-top:-.2pt;width:62.8pt;height:62.8pt;z-index:251659264">
             <v:imagedata r:id="rId5" o:title=""/>
           </v:shape>
-          <o:OLEObject Type="Embed" ProgID="Word.Picture.8" ShapeID="_x0000_s1026" DrawAspect="Content" ObjectID="_1801552027" r:id="rId6"/>
+          <o:OLEObject Type="Embed" ProgID="Word.Picture.8" ShapeID="_x0000_s1026" DrawAspect="Content" ObjectID="_1801552217" r:id="rId6"/>
         </w:object>
       </w:r>
       <w:r>

</xml_diff>